<commit_message>
revisions, including max rel error in report
</commit_message>
<xml_diff>
--- a/3B/alg/assignment1/assignment1.docx
+++ b/3B/alg/assignment1/assignment1.docx
@@ -42,7 +42,12 @@
         <w:jc w:val="right"/>
       </w:pPr>
       <w:r>
-        <w:t>October 13, 2014</w:t>
+        <w:t>October 20</w:t>
+      </w:r>
+      <w:bookmarkStart w:id="0" w:name="_GoBack"/>
+      <w:bookmarkEnd w:id="0"/>
+      <w:r>
+        <w:t>, 2014</w:t>
       </w:r>
     </w:p>
     <w:p>
@@ -54,6 +59,9 @@
       </w:r>
       <w:r>
         <w:t xml:space="preserve"> 1</w:t>
+      </w:r>
+      <w:r>
+        <w:t xml:space="preserve"> - Edited</w:t>
       </w:r>
     </w:p>
     <w:p>
@@ -630,7 +638,6 @@
         <w:rPr>
           <w:noProof/>
         </w:rPr>
-        <w:lastRenderedPageBreak/>
         <w:drawing>
           <wp:inline distT="0" distB="0" distL="0" distR="0" wp14:anchorId="2D066A3F" wp14:editId="48B0E2D6">
             <wp:extent cx="5486400" cy="3392170"/>
@@ -695,6 +702,83 @@
         <w:outlineLvl w:val="0"/>
       </w:pPr>
       <w:r>
+        <w:t xml:space="preserve">As for the maximum error found in each case, see the following graph. </w:t>
+      </w:r>
+    </w:p>
+    <w:p>
+      <w:pPr>
+        <w:outlineLvl w:val="0"/>
+      </w:pPr>
+    </w:p>
+    <w:p>
+      <w:pPr>
+        <w:outlineLvl w:val="0"/>
+      </w:pPr>
+      <w:r>
+        <w:rPr>
+          <w:noProof/>
+        </w:rPr>
+        <w:drawing>
+          <wp:inline distT="0" distB="0" distL="0" distR="0" wp14:anchorId="4851BE38" wp14:editId="7FE21ED1">
+            <wp:extent cx="5486400" cy="3392170"/>
+            <wp:effectExtent l="0" t="0" r="0" b="11430"/>
+            <wp:docPr id="1" name="Picture 1"/>
+            <wp:cNvGraphicFramePr>
+              <a:graphicFrameLocks xmlns:a="http://schemas.openxmlformats.org/drawingml/2006/main" noChangeAspect="1"/>
+            </wp:cNvGraphicFramePr>
+            <a:graphic xmlns:a="http://schemas.openxmlformats.org/drawingml/2006/main">
+              <a:graphicData uri="http://schemas.openxmlformats.org/drawingml/2006/picture">
+                <pic:pic xmlns:pic="http://schemas.openxmlformats.org/drawingml/2006/picture">
+                  <pic:nvPicPr>
+                    <pic:cNvPr id="0" name="image.png"/>
+                    <pic:cNvPicPr/>
+                  </pic:nvPicPr>
+                  <pic:blipFill>
+                    <a:blip r:embed="rId9">
+                      <a:extLst>
+                        <a:ext uri="{28A0092B-C50C-407E-A947-70E740481C1C}">
+                          <a14:useLocalDpi xmlns:a14="http://schemas.microsoft.com/office/drawing/2010/main" val="0"/>
+                        </a:ext>
+                      </a:extLst>
+                    </a:blip>
+                    <a:stretch>
+                      <a:fillRect/>
+                    </a:stretch>
+                  </pic:blipFill>
+                  <pic:spPr>
+                    <a:xfrm>
+                      <a:off x="0" y="0"/>
+                      <a:ext cx="5486400" cy="3392170"/>
+                    </a:xfrm>
+                    <a:prstGeom prst="rect">
+                      <a:avLst/>
+                    </a:prstGeom>
+                  </pic:spPr>
+                </pic:pic>
+              </a:graphicData>
+            </a:graphic>
+          </wp:inline>
+        </w:drawing>
+      </w:r>
+    </w:p>
+    <w:p>
+      <w:pPr>
+        <w:outlineLvl w:val="0"/>
+      </w:pPr>
+      <w:r>
+        <w:t xml:space="preserve">As this graph shows, the maximum error follows a curve similar to average error of the greedy algorithm. </w:t>
+      </w:r>
+    </w:p>
+    <w:p>
+      <w:pPr>
+        <w:outlineLvl w:val="0"/>
+      </w:pPr>
+    </w:p>
+    <w:p>
+      <w:pPr>
+        <w:outlineLvl w:val="0"/>
+      </w:pPr>
+      <w:r>
         <w:t>All calculations included in this report have come from a bash script labeled “run.sh”</w:t>
       </w:r>
     </w:p>
@@ -708,8 +792,6 @@
       <w:r>
         <w:t xml:space="preserve">The values were taken from the average of several trials, and then divided by 50 since there were that many instances in the test files. </w:t>
       </w:r>
-      <w:bookmarkStart w:id="0" w:name="_GoBack"/>
-      <w:bookmarkEnd w:id="0"/>
     </w:p>
     <w:p>
       <w:pPr>
@@ -746,7 +828,25 @@
       <w:pPr>
         <w:outlineLvl w:val="0"/>
       </w:pPr>
-      <w:hyperlink r:id="rId9" w:history="1">
+      <w:hyperlink r:id="rId10" w:history="1">
+        <w:r>
+          <w:rPr>
+            <w:rStyle w:val="Hyperlink"/>
+          </w:rPr>
+          <w:t>https://edux.fit.cvut.cz/courses/MI-PAA/_media/en/student/rondepau/assignment1.zip</w:t>
+        </w:r>
+      </w:hyperlink>
+    </w:p>
+    <w:p>
+      <w:pPr>
+        <w:outlineLvl w:val="0"/>
+      </w:pPr>
+    </w:p>
+    <w:p>
+      <w:pPr>
+        <w:outlineLvl w:val="0"/>
+      </w:pPr>
+      <w:hyperlink r:id="rId11" w:history="1">
         <w:r>
           <w:rPr>
             <w:rStyle w:val="Hyperlink"/>
@@ -754,6 +854,16 @@
           <w:t>https://github.com/parondeau/school/tree/master/3B/alg/assignment1</w:t>
         </w:r>
       </w:hyperlink>
+    </w:p>
+    <w:p>
+      <w:pPr>
+        <w:outlineLvl w:val="0"/>
+      </w:pPr>
+    </w:p>
+    <w:p>
+      <w:pPr>
+        <w:outlineLvl w:val="0"/>
+      </w:pPr>
     </w:p>
     <w:p>
       <w:pPr>
@@ -1548,7 +1658,7 @@
 </file>
 
 <file path=customXml/itemProps1.xml><?xml version="1.0" encoding="utf-8"?>
-<ds:datastoreItem xmlns:ds="http://schemas.openxmlformats.org/officeDocument/2006/customXml" ds:itemID="{395FCFA1-5351-0D41-B779-7DC98EE4189C}">
+<ds:datastoreItem xmlns:ds="http://schemas.openxmlformats.org/officeDocument/2006/customXml" ds:itemID="{2A1830EB-ACB9-1647-91A4-48FA0C4C9508}">
   <ds:schemaRefs>
     <ds:schemaRef ds:uri="http://schemas.openxmlformats.org/officeDocument/2006/bibliography"/>
   </ds:schemaRefs>

</xml_diff>